<commit_message>
small updates to the paper
</commit_message>
<xml_diff>
--- a/Jason Moser - Compounds Paper.docx
+++ b/Jason Moser - Compounds Paper.docx
@@ -452,7 +452,23 @@
           <w:sz w:val="24"/>
           <w:szCs w:val="24"/>
         </w:rPr>
-        <w:t xml:space="preserve">While the </w:t>
+        <w:t>While th</w:t>
+      </w:r>
+      <w:r>
+        <w:rPr>
+          <w:rFonts w:asciiTheme="majorBidi" w:hAnsiTheme="majorBidi" w:cstheme="majorBidi"/>
+          <w:sz w:val="24"/>
+          <w:szCs w:val="24"/>
+        </w:rPr>
+        <w:t>is</w:t>
+      </w:r>
+      <w:r>
+        <w:rPr>
+          <w:rFonts w:asciiTheme="majorBidi" w:hAnsiTheme="majorBidi" w:cstheme="majorBidi"/>
+          <w:sz w:val="24"/>
+          <w:szCs w:val="24"/>
+        </w:rPr>
+        <w:t xml:space="preserve"> </w:t>
       </w:r>
       <w:r>
         <w:rPr>
@@ -1270,7 +1286,39 @@
           <w:sz w:val="24"/>
           <w:szCs w:val="24"/>
         </w:rPr>
-        <w:t>“sit a baby,” thus proving that this is not the result of any syntactic movement.</w:t>
+        <w:t>“sit a baby”</w:t>
+      </w:r>
+      <w:r>
+        <w:rPr>
+          <w:rFonts w:asciiTheme="majorBidi" w:hAnsiTheme="majorBidi" w:cstheme="majorBidi"/>
+          <w:sz w:val="24"/>
+          <w:szCs w:val="24"/>
+        </w:rPr>
+        <w:t xml:space="preserve"> or *“sit by a baby” or *“sit with a baby,”</w:t>
+      </w:r>
+      <w:r>
+        <w:rPr>
+          <w:rFonts w:asciiTheme="majorBidi" w:hAnsiTheme="majorBidi" w:cstheme="majorBidi"/>
+          <w:sz w:val="24"/>
+          <w:szCs w:val="24"/>
+        </w:rPr>
+        <w:t xml:space="preserve"> thus proving that </w:t>
+      </w:r>
+      <w:r>
+        <w:rPr>
+          <w:rFonts w:asciiTheme="majorBidi" w:hAnsiTheme="majorBidi" w:cstheme="majorBidi"/>
+          <w:sz w:val="24"/>
+          <w:szCs w:val="24"/>
+        </w:rPr>
+        <w:t>the incorporation</w:t>
+      </w:r>
+      <w:r>
+        <w:rPr>
+          <w:rFonts w:asciiTheme="majorBidi" w:hAnsiTheme="majorBidi" w:cstheme="majorBidi"/>
+          <w:sz w:val="24"/>
+          <w:szCs w:val="24"/>
+        </w:rPr>
+        <w:t xml:space="preserve"> is not the result of any syntactic movement.</w:t>
       </w:r>
       <w:r>
         <w:rPr>
@@ -1359,6 +1407,42 @@
           <w:szCs w:val="24"/>
         </w:rPr>
         <w:t>troubleshoot</w:t>
+      </w:r>
+      <w:r>
+        <w:rPr>
+          <w:rFonts w:asciiTheme="majorBidi" w:hAnsiTheme="majorBidi" w:cstheme="majorBidi"/>
+          <w:i/>
+          <w:iCs/>
+          <w:sz w:val="24"/>
+          <w:szCs w:val="24"/>
+        </w:rPr>
+        <w:t xml:space="preserve"> </w:t>
+      </w:r>
+      <w:r>
+        <w:rPr>
+          <w:rFonts w:asciiTheme="majorBidi" w:hAnsiTheme="majorBidi" w:cstheme="majorBidi"/>
+          <w:sz w:val="24"/>
+          <w:szCs w:val="24"/>
+        </w:rPr>
+        <w:t xml:space="preserve">(cf. </w:t>
+      </w:r>
+      <w:proofErr w:type="spellStart"/>
+      <w:r>
+        <w:rPr>
+          <w:rFonts w:asciiTheme="majorBidi" w:hAnsiTheme="majorBidi" w:cstheme="majorBidi"/>
+          <w:sz w:val="24"/>
+          <w:szCs w:val="24"/>
+        </w:rPr>
+        <w:t>Mithun</w:t>
+      </w:r>
+      <w:proofErr w:type="spellEnd"/>
+      <w:r>
+        <w:rPr>
+          <w:rFonts w:asciiTheme="majorBidi" w:hAnsiTheme="majorBidi" w:cstheme="majorBidi"/>
+          <w:sz w:val="24"/>
+          <w:szCs w:val="24"/>
+        </w:rPr>
+        <w:t xml:space="preserve"> 1984:848-849)</w:t>
       </w:r>
       <w:r>
         <w:rPr>
@@ -6241,15 +6325,73 @@
           <w:sz w:val="24"/>
           <w:szCs w:val="24"/>
         </w:rPr>
-        <w:t xml:space="preserve"> as well. This notion becomes less viable and more convoluted, and, given that we have other simpler options, it is better to </w:t>
-      </w:r>
-      <w:r>
-        <w:rPr>
-          <w:rFonts w:asciiTheme="majorBidi" w:hAnsiTheme="majorBidi" w:cstheme="majorBidi"/>
-          <w:sz w:val="24"/>
-          <w:szCs w:val="24"/>
-        </w:rPr>
-        <w:t>abandon this one for now.</w:t>
+        <w:t xml:space="preserve"> as well. This notion becomes less viable and more convoluted, and</w:t>
+      </w:r>
+      <w:r>
+        <w:rPr>
+          <w:rFonts w:asciiTheme="majorBidi" w:hAnsiTheme="majorBidi" w:cstheme="majorBidi"/>
+          <w:sz w:val="24"/>
+          <w:szCs w:val="24"/>
+        </w:rPr>
+        <w:t xml:space="preserve"> it is simple</w:t>
+      </w:r>
+      <w:r>
+        <w:rPr>
+          <w:rFonts w:asciiTheme="majorBidi" w:hAnsiTheme="majorBidi" w:cstheme="majorBidi"/>
+          <w:sz w:val="24"/>
+          <w:szCs w:val="24"/>
+        </w:rPr>
+        <w:t>r</w:t>
+      </w:r>
+      <w:r>
+        <w:rPr>
+          <w:rFonts w:asciiTheme="majorBidi" w:hAnsiTheme="majorBidi" w:cstheme="majorBidi"/>
+          <w:sz w:val="24"/>
+          <w:szCs w:val="24"/>
+        </w:rPr>
+        <w:t xml:space="preserve"> to claim that </w:t>
+      </w:r>
+      <w:proofErr w:type="spellStart"/>
+      <w:r>
+        <w:rPr>
+          <w:rFonts w:asciiTheme="majorBidi" w:hAnsiTheme="majorBidi" w:cstheme="majorBidi"/>
+          <w:i/>
+          <w:iCs/>
+          <w:sz w:val="24"/>
+          <w:szCs w:val="24"/>
+        </w:rPr>
+        <w:t>igi</w:t>
+      </w:r>
+      <w:proofErr w:type="spellEnd"/>
+      <w:r>
+        <w:rPr>
+          <w:rFonts w:asciiTheme="majorBidi" w:hAnsiTheme="majorBidi" w:cstheme="majorBidi"/>
+          <w:i/>
+          <w:iCs/>
+          <w:sz w:val="24"/>
+          <w:szCs w:val="24"/>
+        </w:rPr>
+        <w:t xml:space="preserve"> </w:t>
+      </w:r>
+      <w:proofErr w:type="spellStart"/>
+      <w:r>
+        <w:rPr>
+          <w:rFonts w:asciiTheme="majorBidi" w:hAnsiTheme="majorBidi" w:cstheme="majorBidi"/>
+          <w:i/>
+          <w:iCs/>
+          <w:sz w:val="24"/>
+          <w:szCs w:val="24"/>
+        </w:rPr>
+        <w:t>zid</w:t>
+      </w:r>
+      <w:proofErr w:type="spellEnd"/>
+      <w:r>
+        <w:rPr>
+          <w:rFonts w:asciiTheme="majorBidi" w:hAnsiTheme="majorBidi" w:cstheme="majorBidi"/>
+          <w:sz w:val="24"/>
+          <w:szCs w:val="24"/>
+        </w:rPr>
+        <w:t xml:space="preserve"> forms a noun phrase in the absolutive.</w:t>
       </w:r>
     </w:p>
     <w:p>
@@ -6567,7 +6709,18 @@
           <w:sz w:val="24"/>
           <w:szCs w:val="24"/>
         </w:rPr>
-        <w:t>a—dug4</w:t>
+        <w:t>a—dug</w:t>
+      </w:r>
+      <w:r>
+        <w:rPr>
+          <w:rFonts w:asciiTheme="majorBidi" w:hAnsiTheme="majorBidi" w:cstheme="majorBidi"/>
+          <w:i/>
+          <w:iCs/>
+          <w:sz w:val="24"/>
+          <w:szCs w:val="24"/>
+          <w:vertAlign w:val="subscript"/>
+        </w:rPr>
+        <w:t>4</w:t>
       </w:r>
       <w:r>
         <w:rPr>
@@ -6715,8 +6868,165 @@
           <w:sz w:val="24"/>
           <w:szCs w:val="24"/>
         </w:rPr>
-        <w:t xml:space="preserve">One can also inflect the </w:t>
-      </w:r>
+        <w:t xml:space="preserve">One can also inflect the verbs </w:t>
+      </w:r>
+      <w:r>
+        <w:rPr>
+          <w:rFonts w:asciiTheme="majorBidi" w:hAnsiTheme="majorBidi" w:cstheme="majorBidi"/>
+          <w:sz w:val="24"/>
+          <w:szCs w:val="24"/>
+        </w:rPr>
+        <w:t>as in</w:t>
+      </w:r>
+      <w:r>
+        <w:rPr>
+          <w:rFonts w:asciiTheme="majorBidi" w:hAnsiTheme="majorBidi" w:cstheme="majorBidi"/>
+          <w:sz w:val="24"/>
+          <w:szCs w:val="24"/>
+        </w:rPr>
+        <w:t xml:space="preserve"> Sumerian,</w:t>
+      </w:r>
+      <w:r>
+        <w:rPr>
+          <w:rFonts w:asciiTheme="majorBidi" w:hAnsiTheme="majorBidi" w:cstheme="majorBidi"/>
+          <w:sz w:val="24"/>
+          <w:szCs w:val="24"/>
+        </w:rPr>
+        <w:t xml:space="preserve"> like</w:t>
+      </w:r>
+      <w:r>
+        <w:rPr>
+          <w:rFonts w:asciiTheme="majorBidi" w:hAnsiTheme="majorBidi" w:cstheme="majorBidi"/>
+          <w:sz w:val="24"/>
+          <w:szCs w:val="24"/>
+        </w:rPr>
+        <w:t xml:space="preserve"> </w:t>
+      </w:r>
+      <w:r>
+        <w:rPr>
+          <w:rFonts w:asciiTheme="majorBidi" w:hAnsiTheme="majorBidi" w:cstheme="majorBidi"/>
+          <w:i/>
+          <w:iCs/>
+          <w:sz w:val="24"/>
+          <w:szCs w:val="24"/>
+        </w:rPr>
+        <w:t xml:space="preserve">he took care (of) </w:t>
+      </w:r>
+      <w:r>
+        <w:rPr>
+          <w:rFonts w:asciiTheme="majorBidi" w:hAnsiTheme="majorBidi" w:cstheme="majorBidi"/>
+          <w:sz w:val="24"/>
+          <w:szCs w:val="24"/>
+        </w:rPr>
+        <w:t xml:space="preserve">and </w:t>
+      </w:r>
+      <w:r>
+        <w:rPr>
+          <w:rFonts w:asciiTheme="majorBidi" w:hAnsiTheme="majorBidi" w:cstheme="majorBidi"/>
+          <w:i/>
+          <w:iCs/>
+          <w:sz w:val="24"/>
+          <w:szCs w:val="24"/>
+        </w:rPr>
+        <w:t>she was paying attention (to)</w:t>
+      </w:r>
+      <w:r>
+        <w:rPr>
+          <w:rFonts w:asciiTheme="majorBidi" w:hAnsiTheme="majorBidi" w:cstheme="majorBidi"/>
+          <w:sz w:val="24"/>
+          <w:szCs w:val="24"/>
+        </w:rPr>
+        <w:t xml:space="preserve">. </w:t>
+      </w:r>
+      <w:r>
+        <w:rPr>
+          <w:rFonts w:asciiTheme="majorBidi" w:hAnsiTheme="majorBidi" w:cstheme="majorBidi"/>
+          <w:sz w:val="24"/>
+          <w:szCs w:val="24"/>
+        </w:rPr>
+        <w:t>However, these exa</w:t>
+      </w:r>
+      <w:r>
+        <w:rPr>
+          <w:rFonts w:asciiTheme="majorBidi" w:hAnsiTheme="majorBidi" w:cstheme="majorBidi"/>
+          <w:sz w:val="24"/>
+          <w:szCs w:val="24"/>
+        </w:rPr>
+        <w:t xml:space="preserve">mples do </w:t>
+      </w:r>
+      <w:r>
+        <w:rPr>
+          <w:rFonts w:asciiTheme="majorBidi" w:hAnsiTheme="majorBidi" w:cstheme="majorBidi"/>
+          <w:sz w:val="24"/>
+          <w:szCs w:val="24"/>
+        </w:rPr>
+        <w:t>not seem to allow any possessives: *</w:t>
+      </w:r>
+      <w:r>
+        <w:rPr>
+          <w:rFonts w:asciiTheme="majorBidi" w:hAnsiTheme="majorBidi" w:cstheme="majorBidi"/>
+          <w:i/>
+          <w:iCs/>
+          <w:sz w:val="24"/>
+          <w:szCs w:val="24"/>
+        </w:rPr>
+        <w:t xml:space="preserve">he takes </w:t>
+      </w:r>
+      <w:r>
+        <w:rPr>
+          <w:rFonts w:asciiTheme="majorBidi" w:hAnsiTheme="majorBidi" w:cstheme="majorBidi"/>
+          <w:i/>
+          <w:iCs/>
+          <w:sz w:val="24"/>
+          <w:szCs w:val="24"/>
+        </w:rPr>
+        <w:t>her</w:t>
+      </w:r>
+      <w:r>
+        <w:rPr>
+          <w:rFonts w:asciiTheme="majorBidi" w:hAnsiTheme="majorBidi" w:cstheme="majorBidi"/>
+          <w:i/>
+          <w:iCs/>
+          <w:sz w:val="24"/>
+          <w:szCs w:val="24"/>
+        </w:rPr>
+        <w:t xml:space="preserve"> care</w:t>
+      </w:r>
+      <w:r>
+        <w:rPr>
+          <w:rFonts w:asciiTheme="majorBidi" w:hAnsiTheme="majorBidi" w:cstheme="majorBidi"/>
+          <w:sz w:val="24"/>
+          <w:szCs w:val="24"/>
+        </w:rPr>
+        <w:t xml:space="preserve"> or *</w:t>
+      </w:r>
+      <w:r>
+        <w:rPr>
+          <w:rFonts w:asciiTheme="majorBidi" w:hAnsiTheme="majorBidi" w:cstheme="majorBidi"/>
+          <w:i/>
+          <w:iCs/>
+          <w:sz w:val="24"/>
+          <w:szCs w:val="24"/>
+        </w:rPr>
+        <w:t>she pays their attention</w:t>
+      </w:r>
+      <w:r>
+        <w:rPr>
+          <w:rFonts w:asciiTheme="majorBidi" w:hAnsiTheme="majorBidi" w:cstheme="majorBidi"/>
+          <w:sz w:val="24"/>
+          <w:szCs w:val="24"/>
+        </w:rPr>
+        <w:t>.</w:t>
+      </w:r>
+    </w:p>
+    <w:p>
+      <w:pPr>
+        <w:rPr>
+          <w:rFonts w:asciiTheme="majorBidi" w:hAnsiTheme="majorBidi" w:cstheme="majorBidi"/>
+          <w:sz w:val="24"/>
+          <w:szCs w:val="24"/>
+        </w:rPr>
+      </w:pPr>
       <w:r>
         <w:rPr>
           <w:rFonts w:asciiTheme="majorBidi" w:hAnsiTheme="majorBidi" w:cstheme="majorBidi"/>
@@ -6724,171 +7034,6 @@
           <w:szCs w:val="24"/>
         </w:rPr>
         <w:lastRenderedPageBreak/>
-        <w:t xml:space="preserve">verbs </w:t>
-      </w:r>
-      <w:r>
-        <w:rPr>
-          <w:rFonts w:asciiTheme="majorBidi" w:hAnsiTheme="majorBidi" w:cstheme="majorBidi"/>
-          <w:sz w:val="24"/>
-          <w:szCs w:val="24"/>
-        </w:rPr>
-        <w:t>as in</w:t>
-      </w:r>
-      <w:r>
-        <w:rPr>
-          <w:rFonts w:asciiTheme="majorBidi" w:hAnsiTheme="majorBidi" w:cstheme="majorBidi"/>
-          <w:sz w:val="24"/>
-          <w:szCs w:val="24"/>
-        </w:rPr>
-        <w:t xml:space="preserve"> Sumerian,</w:t>
-      </w:r>
-      <w:r>
-        <w:rPr>
-          <w:rFonts w:asciiTheme="majorBidi" w:hAnsiTheme="majorBidi" w:cstheme="majorBidi"/>
-          <w:sz w:val="24"/>
-          <w:szCs w:val="24"/>
-        </w:rPr>
-        <w:t xml:space="preserve"> like</w:t>
-      </w:r>
-      <w:r>
-        <w:rPr>
-          <w:rFonts w:asciiTheme="majorBidi" w:hAnsiTheme="majorBidi" w:cstheme="majorBidi"/>
-          <w:sz w:val="24"/>
-          <w:szCs w:val="24"/>
-        </w:rPr>
-        <w:t xml:space="preserve"> </w:t>
-      </w:r>
-      <w:r>
-        <w:rPr>
-          <w:rFonts w:asciiTheme="majorBidi" w:hAnsiTheme="majorBidi" w:cstheme="majorBidi"/>
-          <w:i/>
-          <w:iCs/>
-          <w:sz w:val="24"/>
-          <w:szCs w:val="24"/>
-        </w:rPr>
-        <w:t xml:space="preserve">he took care (of) </w:t>
-      </w:r>
-      <w:r>
-        <w:rPr>
-          <w:rFonts w:asciiTheme="majorBidi" w:hAnsiTheme="majorBidi" w:cstheme="majorBidi"/>
-          <w:sz w:val="24"/>
-          <w:szCs w:val="24"/>
-        </w:rPr>
-        <w:t xml:space="preserve">and </w:t>
-      </w:r>
-      <w:r>
-        <w:rPr>
-          <w:rFonts w:asciiTheme="majorBidi" w:hAnsiTheme="majorBidi" w:cstheme="majorBidi"/>
-          <w:i/>
-          <w:iCs/>
-          <w:sz w:val="24"/>
-          <w:szCs w:val="24"/>
-        </w:rPr>
-        <w:t>she was paying attention (to)</w:t>
-      </w:r>
-      <w:r>
-        <w:rPr>
-          <w:rFonts w:asciiTheme="majorBidi" w:hAnsiTheme="majorBidi" w:cstheme="majorBidi"/>
-          <w:sz w:val="24"/>
-          <w:szCs w:val="24"/>
-        </w:rPr>
-        <w:t xml:space="preserve">. </w:t>
-      </w:r>
-      <w:r>
-        <w:rPr>
-          <w:rFonts w:asciiTheme="majorBidi" w:hAnsiTheme="majorBidi" w:cstheme="majorBidi"/>
-          <w:sz w:val="24"/>
-          <w:szCs w:val="24"/>
-        </w:rPr>
-        <w:t>However, these exa</w:t>
-      </w:r>
-      <w:r>
-        <w:rPr>
-          <w:rFonts w:asciiTheme="majorBidi" w:hAnsiTheme="majorBidi" w:cstheme="majorBidi"/>
-          <w:sz w:val="24"/>
-          <w:szCs w:val="24"/>
-        </w:rPr>
-        <w:t xml:space="preserve">mples do </w:t>
-      </w:r>
-      <w:r>
-        <w:rPr>
-          <w:rFonts w:asciiTheme="majorBidi" w:hAnsiTheme="majorBidi" w:cstheme="majorBidi"/>
-          <w:sz w:val="24"/>
-          <w:szCs w:val="24"/>
-        </w:rPr>
-        <w:t>not seem to allow any possessives: *</w:t>
-      </w:r>
-      <w:r>
-        <w:rPr>
-          <w:rFonts w:asciiTheme="majorBidi" w:hAnsiTheme="majorBidi" w:cstheme="majorBidi"/>
-          <w:i/>
-          <w:iCs/>
-          <w:sz w:val="24"/>
-          <w:szCs w:val="24"/>
-        </w:rPr>
-        <w:t xml:space="preserve">he takes </w:t>
-      </w:r>
-      <w:r>
-        <w:rPr>
-          <w:rFonts w:asciiTheme="majorBidi" w:hAnsiTheme="majorBidi" w:cstheme="majorBidi"/>
-          <w:i/>
-          <w:iCs/>
-          <w:sz w:val="24"/>
-          <w:szCs w:val="24"/>
-        </w:rPr>
-        <w:t>her</w:t>
-      </w:r>
-      <w:r>
-        <w:rPr>
-          <w:rFonts w:asciiTheme="majorBidi" w:hAnsiTheme="majorBidi" w:cstheme="majorBidi"/>
-          <w:i/>
-          <w:iCs/>
-          <w:sz w:val="24"/>
-          <w:szCs w:val="24"/>
-        </w:rPr>
-        <w:t xml:space="preserve"> care</w:t>
-      </w:r>
-      <w:r>
-        <w:rPr>
-          <w:rFonts w:asciiTheme="majorBidi" w:hAnsiTheme="majorBidi" w:cstheme="majorBidi"/>
-          <w:sz w:val="24"/>
-          <w:szCs w:val="24"/>
-        </w:rPr>
-        <w:t xml:space="preserve"> or *</w:t>
-      </w:r>
-      <w:r>
-        <w:rPr>
-          <w:rFonts w:asciiTheme="majorBidi" w:hAnsiTheme="majorBidi" w:cstheme="majorBidi"/>
-          <w:i/>
-          <w:iCs/>
-          <w:sz w:val="24"/>
-          <w:szCs w:val="24"/>
-        </w:rPr>
-        <w:t>she pays their attention</w:t>
-      </w:r>
-      <w:r>
-        <w:rPr>
-          <w:rFonts w:asciiTheme="majorBidi" w:hAnsiTheme="majorBidi" w:cstheme="majorBidi"/>
-          <w:sz w:val="24"/>
-          <w:szCs w:val="24"/>
-        </w:rPr>
-        <w:t>.</w:t>
-      </w:r>
-    </w:p>
-    <w:p>
-      <w:pPr>
-        <w:rPr>
-          <w:rFonts w:asciiTheme="majorBidi" w:hAnsiTheme="majorBidi" w:cstheme="majorBidi"/>
-          <w:sz w:val="24"/>
-          <w:szCs w:val="24"/>
-        </w:rPr>
-      </w:pPr>
-      <w:r>
-        <w:rPr>
-          <w:rFonts w:asciiTheme="majorBidi" w:hAnsiTheme="majorBidi" w:cstheme="majorBidi"/>
-          <w:sz w:val="24"/>
-          <w:szCs w:val="24"/>
-        </w:rPr>
         <w:tab/>
         <w:t>This procedure for analyzing compounds allows us to explore the combinational possibilities</w:t>
       </w:r>
@@ -6994,7 +7139,33 @@
           <w:sz w:val="24"/>
           <w:szCs w:val="24"/>
         </w:rPr>
-        <w:t>, and each compound has certain preferences.</w:t>
+        <w:t xml:space="preserve">, and each compound has </w:t>
+      </w:r>
+      <w:proofErr w:type="gramStart"/>
+      <w:r>
+        <w:rPr>
+          <w:rFonts w:asciiTheme="majorBidi" w:hAnsiTheme="majorBidi" w:cstheme="majorBidi"/>
+          <w:sz w:val="24"/>
+          <w:szCs w:val="24"/>
+        </w:rPr>
+        <w:t>particular</w:t>
+      </w:r>
+      <w:r>
+        <w:rPr>
+          <w:rFonts w:asciiTheme="majorBidi" w:hAnsiTheme="majorBidi" w:cstheme="majorBidi"/>
+          <w:sz w:val="24"/>
+          <w:szCs w:val="24"/>
+        </w:rPr>
+        <w:t xml:space="preserve"> preferences</w:t>
+      </w:r>
+      <w:proofErr w:type="gramEnd"/>
+      <w:r>
+        <w:rPr>
+          <w:rFonts w:asciiTheme="majorBidi" w:hAnsiTheme="majorBidi" w:cstheme="majorBidi"/>
+          <w:sz w:val="24"/>
+          <w:szCs w:val="24"/>
+        </w:rPr>
+        <w:t>.</w:t>
       </w:r>
       <w:r>
         <w:rPr>
@@ -7036,7 +7207,23 @@
           <w:sz w:val="24"/>
           <w:szCs w:val="24"/>
         </w:rPr>
-        <w:t>Baker 1985</w:t>
+        <w:t>Baker</w:t>
+      </w:r>
+      <w:r>
+        <w:rPr>
+          <w:rFonts w:asciiTheme="majorBidi" w:hAnsiTheme="majorBidi" w:cstheme="majorBidi"/>
+          <w:sz w:val="24"/>
+          <w:szCs w:val="24"/>
+        </w:rPr>
+        <w:t>, Mark</w:t>
+      </w:r>
+      <w:r>
+        <w:rPr>
+          <w:rFonts w:asciiTheme="majorBidi" w:hAnsiTheme="majorBidi" w:cstheme="majorBidi"/>
+          <w:sz w:val="24"/>
+          <w:szCs w:val="24"/>
+        </w:rPr>
+        <w:t xml:space="preserve"> 1985</w:t>
       </w:r>
       <w:r>
         <w:rPr>
@@ -7158,233 +7345,267 @@
           <w:szCs w:val="24"/>
         </w:rPr>
         <w:t>, pp. 96-110</w:t>
-      </w:r>
-    </w:p>
-    <w:p>
-      <w:pPr>
-        <w:rPr>
-          <w:rFonts w:asciiTheme="majorBidi" w:hAnsiTheme="majorBidi" w:cstheme="majorBidi"/>
-          <w:sz w:val="24"/>
-          <w:szCs w:val="24"/>
-        </w:rPr>
-      </w:pPr>
-      <w:proofErr w:type="spellStart"/>
-      <w:r>
-        <w:rPr>
-          <w:rFonts w:asciiTheme="majorBidi" w:hAnsiTheme="majorBidi" w:cstheme="majorBidi"/>
-          <w:sz w:val="24"/>
-          <w:szCs w:val="24"/>
-        </w:rPr>
-        <w:t>Mithun</w:t>
-      </w:r>
-      <w:proofErr w:type="spellEnd"/>
-      <w:r>
-        <w:rPr>
-          <w:rFonts w:asciiTheme="majorBidi" w:hAnsiTheme="majorBidi" w:cstheme="majorBidi"/>
-          <w:sz w:val="24"/>
-          <w:szCs w:val="24"/>
-        </w:rPr>
-        <w:t xml:space="preserve"> 1984</w:t>
-      </w:r>
-      <w:r>
-        <w:rPr>
-          <w:rFonts w:asciiTheme="majorBidi" w:hAnsiTheme="majorBidi" w:cstheme="majorBidi"/>
-          <w:sz w:val="24"/>
-          <w:szCs w:val="24"/>
-        </w:rPr>
-        <w:t xml:space="preserve">. </w:t>
-      </w:r>
-      <w:r>
-        <w:rPr>
-          <w:rFonts w:asciiTheme="majorBidi" w:hAnsiTheme="majorBidi" w:cstheme="majorBidi"/>
-          <w:sz w:val="24"/>
-          <w:szCs w:val="24"/>
-        </w:rPr>
-        <w:t>“</w:t>
-      </w:r>
-      <w:r>
-        <w:rPr>
-          <w:rFonts w:asciiTheme="majorBidi" w:hAnsiTheme="majorBidi" w:cstheme="majorBidi"/>
-          <w:sz w:val="24"/>
-          <w:szCs w:val="24"/>
-        </w:rPr>
-        <w:t>The Evolution of Noun Incorporation,”</w:t>
-      </w:r>
-      <w:r>
-        <w:rPr>
-          <w:rFonts w:asciiTheme="majorBidi" w:hAnsiTheme="majorBidi" w:cstheme="majorBidi"/>
-          <w:sz w:val="24"/>
-          <w:szCs w:val="24"/>
-        </w:rPr>
-        <w:t xml:space="preserve"> in</w:t>
-      </w:r>
-      <w:r>
-        <w:rPr>
-          <w:rFonts w:asciiTheme="majorBidi" w:hAnsiTheme="majorBidi" w:cstheme="majorBidi"/>
-          <w:sz w:val="24"/>
-          <w:szCs w:val="24"/>
-        </w:rPr>
-        <w:t xml:space="preserve"> </w:t>
-      </w:r>
-      <w:r>
-        <w:rPr>
-          <w:rFonts w:asciiTheme="majorBidi" w:hAnsiTheme="majorBidi" w:cstheme="majorBidi"/>
-          <w:i/>
-          <w:iCs/>
-          <w:sz w:val="24"/>
-          <w:szCs w:val="24"/>
-        </w:rPr>
-        <w:t>Language 60</w:t>
-      </w:r>
-      <w:r>
-        <w:rPr>
-          <w:rFonts w:asciiTheme="majorBidi" w:hAnsiTheme="majorBidi" w:cstheme="majorBidi"/>
-          <w:sz w:val="24"/>
-          <w:szCs w:val="24"/>
-        </w:rPr>
-        <w:t>, pp. 847-894</w:t>
-      </w:r>
-    </w:p>
-    <w:p>
-      <w:pPr>
-        <w:rPr>
-          <w:rFonts w:asciiTheme="majorBidi" w:hAnsiTheme="majorBidi" w:cstheme="majorBidi"/>
-          <w:sz w:val="24"/>
-          <w:szCs w:val="24"/>
-        </w:rPr>
-      </w:pPr>
-      <w:proofErr w:type="spellStart"/>
-      <w:r>
-        <w:rPr>
-          <w:rFonts w:asciiTheme="majorBidi" w:hAnsiTheme="majorBidi" w:cstheme="majorBidi"/>
-          <w:sz w:val="24"/>
-          <w:szCs w:val="24"/>
-        </w:rPr>
-        <w:t>Zó</w:t>
-      </w:r>
-      <w:r>
-        <w:rPr>
-          <w:rFonts w:asciiTheme="majorBidi" w:hAnsiTheme="majorBidi" w:cstheme="majorBidi"/>
-          <w:sz w:val="24"/>
-          <w:szCs w:val="24"/>
-        </w:rPr>
-        <w:t>lyomi</w:t>
-      </w:r>
-      <w:proofErr w:type="spellEnd"/>
-      <w:r>
-        <w:rPr>
-          <w:rFonts w:asciiTheme="majorBidi" w:hAnsiTheme="majorBidi" w:cstheme="majorBidi"/>
-          <w:sz w:val="24"/>
-          <w:szCs w:val="24"/>
-        </w:rPr>
-        <w:t>, Gabor</w:t>
-      </w:r>
-      <w:r>
-        <w:rPr>
-          <w:rFonts w:asciiTheme="majorBidi" w:hAnsiTheme="majorBidi" w:cstheme="majorBidi"/>
-          <w:sz w:val="24"/>
-          <w:szCs w:val="24"/>
-        </w:rPr>
-        <w:t xml:space="preserve"> </w:t>
-      </w:r>
-      <w:r>
-        <w:rPr>
-          <w:rFonts w:asciiTheme="majorBidi" w:hAnsiTheme="majorBidi" w:cstheme="majorBidi"/>
-          <w:sz w:val="24"/>
-          <w:szCs w:val="24"/>
-        </w:rPr>
-        <w:t>1996</w:t>
-      </w:r>
-      <w:r>
-        <w:rPr>
-          <w:rFonts w:asciiTheme="majorBidi" w:hAnsiTheme="majorBidi" w:cstheme="majorBidi"/>
-          <w:sz w:val="24"/>
-          <w:szCs w:val="24"/>
-        </w:rPr>
-        <w:t xml:space="preserve">. </w:t>
-      </w:r>
-      <w:r>
-        <w:rPr>
-          <w:rFonts w:asciiTheme="majorBidi" w:hAnsiTheme="majorBidi" w:cstheme="majorBidi"/>
-          <w:sz w:val="24"/>
-          <w:szCs w:val="24"/>
-        </w:rPr>
-        <w:t>“</w:t>
-      </w:r>
-      <w:r>
-        <w:rPr>
-          <w:rFonts w:asciiTheme="majorBidi" w:hAnsiTheme="majorBidi" w:cstheme="majorBidi"/>
-          <w:sz w:val="24"/>
-          <w:szCs w:val="24"/>
-        </w:rPr>
-        <w:t xml:space="preserve">Review of </w:t>
-      </w:r>
-      <w:proofErr w:type="spellStart"/>
-      <w:r>
-        <w:rPr>
-          <w:rFonts w:asciiTheme="majorBidi" w:hAnsiTheme="majorBidi" w:cstheme="majorBidi"/>
-          <w:sz w:val="24"/>
-          <w:szCs w:val="24"/>
-        </w:rPr>
-        <w:t>Attinger</w:t>
-      </w:r>
-      <w:proofErr w:type="spellEnd"/>
-      <w:r>
-        <w:rPr>
-          <w:rFonts w:asciiTheme="majorBidi" w:hAnsiTheme="majorBidi" w:cstheme="majorBidi"/>
-          <w:sz w:val="24"/>
-          <w:szCs w:val="24"/>
-        </w:rPr>
-        <w:t xml:space="preserve"> 1993,</w:t>
-      </w:r>
-      <w:r>
-        <w:rPr>
-          <w:rFonts w:asciiTheme="majorBidi" w:hAnsiTheme="majorBidi" w:cstheme="majorBidi"/>
-          <w:sz w:val="24"/>
-          <w:szCs w:val="24"/>
-        </w:rPr>
-        <w:t>”</w:t>
-      </w:r>
-      <w:r>
-        <w:rPr>
-          <w:rFonts w:asciiTheme="majorBidi" w:hAnsiTheme="majorBidi" w:cstheme="majorBidi"/>
-          <w:sz w:val="24"/>
-          <w:szCs w:val="24"/>
-        </w:rPr>
-        <w:t xml:space="preserve"> </w:t>
-      </w:r>
-      <w:proofErr w:type="spellStart"/>
-      <w:r>
-        <w:rPr>
-          <w:rFonts w:asciiTheme="majorBidi" w:hAnsiTheme="majorBidi" w:cstheme="majorBidi"/>
-          <w:i/>
-          <w:iCs/>
-          <w:sz w:val="24"/>
-          <w:szCs w:val="24"/>
-        </w:rPr>
-        <w:t>BiOr</w:t>
-      </w:r>
-      <w:proofErr w:type="spellEnd"/>
-      <w:r>
-        <w:rPr>
-          <w:rFonts w:asciiTheme="majorBidi" w:hAnsiTheme="majorBidi" w:cstheme="majorBidi"/>
-          <w:i/>
-          <w:iCs/>
-          <w:sz w:val="24"/>
-          <w:szCs w:val="24"/>
-        </w:rPr>
-        <w:t xml:space="preserve"> 53, </w:t>
-      </w:r>
-      <w:r>
-        <w:rPr>
-          <w:rFonts w:asciiTheme="majorBidi" w:hAnsiTheme="majorBidi" w:cstheme="majorBidi"/>
-          <w:sz w:val="24"/>
-          <w:szCs w:val="24"/>
-        </w:rPr>
-        <w:t>pp. 95-107</w:t>
       </w:r>
       <w:bookmarkStart w:id="0" w:name="_GoBack"/>
       <w:bookmarkEnd w:id="0"/>
+    </w:p>
+    <w:p>
+      <w:pPr>
+        <w:rPr>
+          <w:rFonts w:asciiTheme="majorBidi" w:hAnsiTheme="majorBidi" w:cstheme="majorBidi"/>
+          <w:sz w:val="24"/>
+          <w:szCs w:val="24"/>
+        </w:rPr>
+      </w:pPr>
+      <w:proofErr w:type="spellStart"/>
+      <w:r>
+        <w:rPr>
+          <w:rFonts w:asciiTheme="majorBidi" w:hAnsiTheme="majorBidi" w:cstheme="majorBidi"/>
+          <w:sz w:val="24"/>
+          <w:szCs w:val="24"/>
+        </w:rPr>
+        <w:t>Mithun</w:t>
+      </w:r>
+      <w:proofErr w:type="spellEnd"/>
+      <w:r>
+        <w:rPr>
+          <w:rFonts w:asciiTheme="majorBidi" w:hAnsiTheme="majorBidi" w:cstheme="majorBidi"/>
+          <w:sz w:val="24"/>
+          <w:szCs w:val="24"/>
+        </w:rPr>
+        <w:t>, Marianne</w:t>
+      </w:r>
+      <w:r>
+        <w:rPr>
+          <w:rFonts w:asciiTheme="majorBidi" w:hAnsiTheme="majorBidi" w:cstheme="majorBidi"/>
+          <w:sz w:val="24"/>
+          <w:szCs w:val="24"/>
+        </w:rPr>
+        <w:t xml:space="preserve"> 1984</w:t>
+      </w:r>
+      <w:r>
+        <w:rPr>
+          <w:rFonts w:asciiTheme="majorBidi" w:hAnsiTheme="majorBidi" w:cstheme="majorBidi"/>
+          <w:sz w:val="24"/>
+          <w:szCs w:val="24"/>
+        </w:rPr>
+        <w:t xml:space="preserve">. </w:t>
+      </w:r>
+      <w:r>
+        <w:rPr>
+          <w:rFonts w:asciiTheme="majorBidi" w:hAnsiTheme="majorBidi" w:cstheme="majorBidi"/>
+          <w:sz w:val="24"/>
+          <w:szCs w:val="24"/>
+        </w:rPr>
+        <w:t>“</w:t>
+      </w:r>
+      <w:r>
+        <w:rPr>
+          <w:rFonts w:asciiTheme="majorBidi" w:hAnsiTheme="majorBidi" w:cstheme="majorBidi"/>
+          <w:sz w:val="24"/>
+          <w:szCs w:val="24"/>
+        </w:rPr>
+        <w:t>The Evolution of Noun Incorporation,”</w:t>
+      </w:r>
+      <w:r>
+        <w:rPr>
+          <w:rFonts w:asciiTheme="majorBidi" w:hAnsiTheme="majorBidi" w:cstheme="majorBidi"/>
+          <w:sz w:val="24"/>
+          <w:szCs w:val="24"/>
+        </w:rPr>
+        <w:t xml:space="preserve"> in</w:t>
+      </w:r>
+      <w:r>
+        <w:rPr>
+          <w:rFonts w:asciiTheme="majorBidi" w:hAnsiTheme="majorBidi" w:cstheme="majorBidi"/>
+          <w:sz w:val="24"/>
+          <w:szCs w:val="24"/>
+        </w:rPr>
+        <w:t xml:space="preserve"> </w:t>
+      </w:r>
+      <w:r>
+        <w:rPr>
+          <w:rFonts w:asciiTheme="majorBidi" w:hAnsiTheme="majorBidi" w:cstheme="majorBidi"/>
+          <w:i/>
+          <w:iCs/>
+          <w:sz w:val="24"/>
+          <w:szCs w:val="24"/>
+        </w:rPr>
+        <w:t>Language 60</w:t>
+      </w:r>
+      <w:r>
+        <w:rPr>
+          <w:rFonts w:asciiTheme="majorBidi" w:hAnsiTheme="majorBidi" w:cstheme="majorBidi"/>
+          <w:sz w:val="24"/>
+          <w:szCs w:val="24"/>
+        </w:rPr>
+        <w:t>, pp. 847-894</w:t>
+      </w:r>
+    </w:p>
+    <w:p>
+      <w:pPr>
+        <w:rPr>
+          <w:rFonts w:asciiTheme="majorBidi" w:hAnsiTheme="majorBidi" w:cstheme="majorBidi"/>
+          <w:sz w:val="24"/>
+          <w:szCs w:val="24"/>
+        </w:rPr>
+      </w:pPr>
+      <w:proofErr w:type="spellStart"/>
+      <w:r>
+        <w:rPr>
+          <w:rFonts w:asciiTheme="majorBidi" w:hAnsiTheme="majorBidi" w:cstheme="majorBidi"/>
+          <w:sz w:val="24"/>
+          <w:szCs w:val="24"/>
+        </w:rPr>
+        <w:t>Zó</w:t>
+      </w:r>
+      <w:r>
+        <w:rPr>
+          <w:rFonts w:asciiTheme="majorBidi" w:hAnsiTheme="majorBidi" w:cstheme="majorBidi"/>
+          <w:sz w:val="24"/>
+          <w:szCs w:val="24"/>
+        </w:rPr>
+        <w:t>lyomi</w:t>
+      </w:r>
+      <w:proofErr w:type="spellEnd"/>
+      <w:r>
+        <w:rPr>
+          <w:rFonts w:asciiTheme="majorBidi" w:hAnsiTheme="majorBidi" w:cstheme="majorBidi"/>
+          <w:sz w:val="24"/>
+          <w:szCs w:val="24"/>
+        </w:rPr>
+        <w:t xml:space="preserve">, </w:t>
+      </w:r>
+      <w:proofErr w:type="spellStart"/>
+      <w:r>
+        <w:rPr>
+          <w:rFonts w:asciiTheme="majorBidi" w:hAnsiTheme="majorBidi" w:cstheme="majorBidi"/>
+          <w:sz w:val="24"/>
+          <w:szCs w:val="24"/>
+        </w:rPr>
+        <w:t>G</w:t>
+      </w:r>
+      <w:r>
+        <w:rPr>
+          <w:rFonts w:asciiTheme="majorBidi" w:hAnsiTheme="majorBidi" w:cstheme="majorBidi"/>
+          <w:sz w:val="24"/>
+          <w:szCs w:val="24"/>
+        </w:rPr>
+        <w:t>á</w:t>
+      </w:r>
+      <w:r>
+        <w:rPr>
+          <w:rFonts w:asciiTheme="majorBidi" w:hAnsiTheme="majorBidi" w:cstheme="majorBidi"/>
+          <w:sz w:val="24"/>
+          <w:szCs w:val="24"/>
+        </w:rPr>
+        <w:t>bor</w:t>
+      </w:r>
+      <w:proofErr w:type="spellEnd"/>
+      <w:r>
+        <w:rPr>
+          <w:rFonts w:asciiTheme="majorBidi" w:hAnsiTheme="majorBidi" w:cstheme="majorBidi"/>
+          <w:sz w:val="24"/>
+          <w:szCs w:val="24"/>
+        </w:rPr>
+        <w:t xml:space="preserve"> </w:t>
+      </w:r>
+      <w:r>
+        <w:rPr>
+          <w:rFonts w:asciiTheme="majorBidi" w:hAnsiTheme="majorBidi" w:cstheme="majorBidi"/>
+          <w:sz w:val="24"/>
+          <w:szCs w:val="24"/>
+        </w:rPr>
+        <w:t>1996</w:t>
+      </w:r>
+      <w:r>
+        <w:rPr>
+          <w:rFonts w:asciiTheme="majorBidi" w:hAnsiTheme="majorBidi" w:cstheme="majorBidi"/>
+          <w:sz w:val="24"/>
+          <w:szCs w:val="24"/>
+        </w:rPr>
+        <w:t xml:space="preserve">. </w:t>
+      </w:r>
+      <w:r>
+        <w:rPr>
+          <w:rFonts w:asciiTheme="majorBidi" w:hAnsiTheme="majorBidi" w:cstheme="majorBidi"/>
+          <w:sz w:val="24"/>
+          <w:szCs w:val="24"/>
+        </w:rPr>
+        <w:t>“</w:t>
+      </w:r>
+      <w:r>
+        <w:rPr>
+          <w:rFonts w:asciiTheme="majorBidi" w:hAnsiTheme="majorBidi" w:cstheme="majorBidi"/>
+          <w:sz w:val="24"/>
+          <w:szCs w:val="24"/>
+        </w:rPr>
+        <w:t xml:space="preserve">Review of </w:t>
+      </w:r>
+      <w:proofErr w:type="spellStart"/>
+      <w:r>
+        <w:rPr>
+          <w:rFonts w:asciiTheme="majorBidi" w:hAnsiTheme="majorBidi" w:cstheme="majorBidi"/>
+          <w:sz w:val="24"/>
+          <w:szCs w:val="24"/>
+        </w:rPr>
+        <w:t>Attinger</w:t>
+      </w:r>
+      <w:proofErr w:type="spellEnd"/>
+      <w:r>
+        <w:rPr>
+          <w:rFonts w:asciiTheme="majorBidi" w:hAnsiTheme="majorBidi" w:cstheme="majorBidi"/>
+          <w:sz w:val="24"/>
+          <w:szCs w:val="24"/>
+        </w:rPr>
+        <w:t xml:space="preserve"> 1993,</w:t>
+      </w:r>
+      <w:r>
+        <w:rPr>
+          <w:rFonts w:asciiTheme="majorBidi" w:hAnsiTheme="majorBidi" w:cstheme="majorBidi"/>
+          <w:sz w:val="24"/>
+          <w:szCs w:val="24"/>
+        </w:rPr>
+        <w:t>”</w:t>
+      </w:r>
+      <w:r>
+        <w:rPr>
+          <w:rFonts w:asciiTheme="majorBidi" w:hAnsiTheme="majorBidi" w:cstheme="majorBidi"/>
+          <w:sz w:val="24"/>
+          <w:szCs w:val="24"/>
+        </w:rPr>
+        <w:t xml:space="preserve"> </w:t>
+      </w:r>
+      <w:proofErr w:type="spellStart"/>
+      <w:r>
+        <w:rPr>
+          <w:rFonts w:asciiTheme="majorBidi" w:hAnsiTheme="majorBidi" w:cstheme="majorBidi"/>
+          <w:i/>
+          <w:iCs/>
+          <w:sz w:val="24"/>
+          <w:szCs w:val="24"/>
+        </w:rPr>
+        <w:t>BiOr</w:t>
+      </w:r>
+      <w:proofErr w:type="spellEnd"/>
+      <w:r>
+        <w:rPr>
+          <w:rFonts w:asciiTheme="majorBidi" w:hAnsiTheme="majorBidi" w:cstheme="majorBidi"/>
+          <w:i/>
+          <w:iCs/>
+          <w:sz w:val="24"/>
+          <w:szCs w:val="24"/>
+        </w:rPr>
+        <w:t xml:space="preserve"> 53, </w:t>
+      </w:r>
+      <w:r>
+        <w:rPr>
+          <w:rFonts w:asciiTheme="majorBidi" w:hAnsiTheme="majorBidi" w:cstheme="majorBidi"/>
+          <w:sz w:val="24"/>
+          <w:szCs w:val="24"/>
+        </w:rPr>
+        <w:t>pp. 95-107</w:t>
+      </w:r>
     </w:p>
     <w:sectPr>
       <w:pgSz w:w="12240" w:h="15840"/>

</xml_diff>